<commit_message>
Resubmission for Project 1 PR
</commit_message>
<xml_diff>
--- a/prAssignments/Gillet_Steve_Project1.docx
+++ b/prAssignments/Gillet_Steve_Project1.docx
@@ -4,6 +4,9 @@
   <w:body>
     <w:p>
       <w:r>
+        <w:rPr>
+          <w:noProof/>
+        </w:rPr>
         <w:drawing>
           <wp:inline distT="0" distB="0" distL="0" distR="0" wp14:anchorId="20346114" wp14:editId="46FAE8E9">
             <wp:extent cx="5943600" cy="2147570"/>
@@ -46,54 +49,217 @@
         <w:pStyle w:val="ListParagraph"/>
       </w:pPr>
       <w:r>
-        <w:t>There is three classes in the data, three species of</w:t>
-      </w:r>
-      <w:r>
-        <w:t xml:space="preserve"> this Iris flower apparently.</w:t>
-      </w:r>
-      <w:r>
-        <w:t xml:space="preserve"> There are four features, sepal length, sepal width, pedal length and pedal width. Which appear to be measurements of the flower.</w:t>
-      </w:r>
-      <w:r>
-        <w:t xml:space="preserve"> </w:t>
-      </w:r>
-      <w:r>
-        <w:t xml:space="preserve">The sepal is the outer green petals that protect the flower before it blooms, they form the bud I suppose you would say and therefore you might expect the </w:t>
-      </w:r>
-      <w:r>
-        <w:t>bigger sepals to have bigger flowers although the data at a cursory glance seems a bit mixed on that assumption. The length seems to be related while the width does not.</w:t>
+        <w:t>There is three classes in the data, three species of this Iris flower apparently. There are four features, sepal length, sepal width, pedal length and pedal width. Which appear to be measurements of the flower. The sepal is the outer green petals that protect the flower before it blooms, they form the bud I suppose you would say and therefore you might expect the bigger sepals to have bigger flowers although the data at a cursory glance seems a bit mixed on that assumption. The length seems to be related while the width does not.</w:t>
       </w:r>
     </w:p>
     <w:p>
       <w:pPr>
         <w:pStyle w:val="ListParagraph"/>
       </w:pPr>
+      <w:r>
+        <w:drawing>
+          <wp:inline distT="0" distB="0" distL="0" distR="0" wp14:anchorId="4014E423" wp14:editId="4C995D66">
+            <wp:extent cx="2704273" cy="2030227"/>
+            <wp:effectExtent l="0" t="0" r="1270" b="8255"/>
+            <wp:docPr id="3" name="Picture 3" descr="Chart, scatter chart&#10;&#10;Description automatically generated"/>
+            <wp:cNvGraphicFramePr>
+              <a:graphicFrameLocks xmlns:a="http://schemas.openxmlformats.org/drawingml/2006/main" noChangeAspect="1"/>
+            </wp:cNvGraphicFramePr>
+            <a:graphic xmlns:a="http://schemas.openxmlformats.org/drawingml/2006/main">
+              <a:graphicData uri="http://schemas.openxmlformats.org/drawingml/2006/picture">
+                <pic:pic xmlns:pic="http://schemas.openxmlformats.org/drawingml/2006/picture">
+                  <pic:nvPicPr>
+                    <pic:cNvPr id="3" name="Picture 3" descr="Chart, scatter chart&#10;&#10;Description automatically generated"/>
+                    <pic:cNvPicPr/>
+                  </pic:nvPicPr>
+                  <pic:blipFill>
+                    <a:blip r:embed="rId6"/>
+                    <a:stretch>
+                      <a:fillRect/>
+                    </a:stretch>
+                  </pic:blipFill>
+                  <pic:spPr>
+                    <a:xfrm>
+                      <a:off x="0" y="0"/>
+                      <a:ext cx="2738540" cy="2055953"/>
+                    </a:xfrm>
+                    <a:prstGeom prst="rect">
+                      <a:avLst/>
+                    </a:prstGeom>
+                  </pic:spPr>
+                </pic:pic>
+              </a:graphicData>
+            </a:graphic>
+          </wp:inline>
+        </w:drawing>
+      </w:r>
+      <w:r>
+        <w:drawing>
+          <wp:inline distT="0" distB="0" distL="0" distR="0" wp14:anchorId="1D51DDB3" wp14:editId="68B2ECA6">
+            <wp:extent cx="2692205" cy="1989117"/>
+            <wp:effectExtent l="0" t="0" r="0" b="0"/>
+            <wp:docPr id="21" name="Picture 21" descr="Chart, scatter chart&#10;&#10;Description automatically generated"/>
+            <wp:cNvGraphicFramePr>
+              <a:graphicFrameLocks xmlns:a="http://schemas.openxmlformats.org/drawingml/2006/main" noChangeAspect="1"/>
+            </wp:cNvGraphicFramePr>
+            <a:graphic xmlns:a="http://schemas.openxmlformats.org/drawingml/2006/main">
+              <a:graphicData uri="http://schemas.openxmlformats.org/drawingml/2006/picture">
+                <pic:pic xmlns:pic="http://schemas.openxmlformats.org/drawingml/2006/picture">
+                  <pic:nvPicPr>
+                    <pic:cNvPr id="21" name="Picture 21" descr="Chart, scatter chart&#10;&#10;Description automatically generated"/>
+                    <pic:cNvPicPr/>
+                  </pic:nvPicPr>
+                  <pic:blipFill>
+                    <a:blip r:embed="rId7"/>
+                    <a:stretch>
+                      <a:fillRect/>
+                    </a:stretch>
+                  </pic:blipFill>
+                  <pic:spPr>
+                    <a:xfrm>
+                      <a:off x="0" y="0"/>
+                      <a:ext cx="2707427" cy="2000364"/>
+                    </a:xfrm>
+                    <a:prstGeom prst="rect">
+                      <a:avLst/>
+                    </a:prstGeom>
+                  </pic:spPr>
+                </pic:pic>
+              </a:graphicData>
+            </a:graphic>
+          </wp:inline>
+        </w:drawing>
+      </w:r>
     </w:p>
     <w:p>
       <w:pPr>
         <w:pStyle w:val="ListParagraph"/>
       </w:pPr>
-      <w:r>
-        <w:t xml:space="preserve">There does seem to be some differences between the classes </w:t>
-      </w:r>
-      <w:r>
-        <w:t>between measurements, for example below you can see the</w:t>
-      </w:r>
-      <w:r>
-        <w:t xml:space="preserve"> difference in petal width between Setosa and Versicolor is significant with Setosa’s being around .2-.4 and Versicolor’s being around 1.3-1.5</w:t>
-      </w:r>
-      <w:r>
-        <w:t xml:space="preserve"> and it is like this for several of the measurements and classes and this would lead me to believe that </w:t>
-      </w:r>
-      <w:r>
-        <w:t>we would be able to classify these well with the methods we have at our disposal.</w:t>
-      </w:r>
     </w:p>
     <w:p>
       <w:pPr>
         <w:pStyle w:val="ListParagraph"/>
       </w:pPr>
-      <w:r>
+    </w:p>
+    <w:p>
+      <w:pPr>
+        <w:pStyle w:val="ListParagraph"/>
+      </w:pPr>
+    </w:p>
+    <w:p>
+      <w:pPr>
+        <w:pStyle w:val="ListParagraph"/>
+      </w:pPr>
+      <w:r>
+        <w:t xml:space="preserve">Above I’ve plotted the </w:t>
+      </w:r>
+      <w:r>
+        <w:t>sepal length against the sepal width and petal length against petal width for the 3 features</w:t>
+      </w:r>
+      <w:r>
+        <w:t xml:space="preserve"> which you can see </w:t>
+      </w:r>
+      <w:r>
+        <w:t xml:space="preserve">is linearly separable for </w:t>
+      </w:r>
+      <w:proofErr w:type="spellStart"/>
+      <w:r>
+        <w:t>Setosa</w:t>
+      </w:r>
+      <w:proofErr w:type="spellEnd"/>
+      <w:r>
+        <w:t xml:space="preserve"> versus the other two</w:t>
+      </w:r>
+      <w:r>
+        <w:t xml:space="preserve">, but not as much between the other two especially </w:t>
+      </w:r>
+      <w:r>
+        <w:t>with the first two features which looks</w:t>
+      </w:r>
+      <w:r>
+        <w:t xml:space="preserve"> </w:t>
+      </w:r>
+      <w:r>
+        <w:t>almost completely mixed together</w:t>
+      </w:r>
+      <w:r>
+        <w:t xml:space="preserve"> and therefore just not distinguishable between </w:t>
+      </w:r>
+      <w:proofErr w:type="spellStart"/>
+      <w:r>
+        <w:t>the</w:t>
+      </w:r>
+      <w:proofErr w:type="spellEnd"/>
+      <w:r>
+        <w:t xml:space="preserve"> classes</w:t>
+      </w:r>
+      <w:r>
+        <w:t>.</w:t>
+      </w:r>
+      <w:r>
+        <w:t xml:space="preserve"> I would expect the second to features to perform well </w:t>
+      </w:r>
+      <w:r>
+        <w:t>and the first two not to, especially the second feature.</w:t>
+      </w:r>
+    </w:p>
+    <w:p>
+      <w:pPr>
+        <w:pStyle w:val="ListParagraph"/>
+      </w:pPr>
+    </w:p>
+    <w:p>
+      <w:pPr>
+        <w:pStyle w:val="ListParagraph"/>
+      </w:pPr>
+      <w:r>
+        <w:t xml:space="preserve">There does seem to be some differences between the classes </w:t>
+      </w:r>
+      <w:r>
+        <w:t>between measurements, for example below you can see the</w:t>
+      </w:r>
+      <w:r>
+        <w:t xml:space="preserve"> difference in petal width between </w:t>
+      </w:r>
+      <w:proofErr w:type="spellStart"/>
+      <w:r>
+        <w:t>Setosa</w:t>
+      </w:r>
+      <w:proofErr w:type="spellEnd"/>
+      <w:r>
+        <w:t xml:space="preserve"> and Versicolor is significant with </w:t>
+      </w:r>
+      <w:proofErr w:type="spellStart"/>
+      <w:r>
+        <w:t>Setosa’s</w:t>
+      </w:r>
+      <w:proofErr w:type="spellEnd"/>
+      <w:r>
+        <w:t xml:space="preserve"> being around .2-.4 and </w:t>
+      </w:r>
+      <w:proofErr w:type="spellStart"/>
+      <w:r>
+        <w:t>Versicolor’s</w:t>
+      </w:r>
+      <w:proofErr w:type="spellEnd"/>
+      <w:r>
+        <w:t xml:space="preserve"> being around 1.3-1.5</w:t>
+      </w:r>
+      <w:r>
+        <w:t xml:space="preserve"> and it is like this for several of the measurements and classes and this would lead me to believe that </w:t>
+      </w:r>
+      <w:r>
+        <w:t>we would be able to classify these well with the methods we have at our disposal.</w:t>
+      </w:r>
+    </w:p>
+    <w:p>
+      <w:pPr>
+        <w:pStyle w:val="ListParagraph"/>
+      </w:pPr>
+      <w:r>
+        <w:rPr>
+          <w:noProof/>
+        </w:rPr>
         <w:lastRenderedPageBreak/>
         <w:drawing>
           <wp:inline distT="0" distB="0" distL="0" distR="0" wp14:anchorId="3B56B46B" wp14:editId="3D032F33">
@@ -111,7 +277,7 @@
                     <pic:cNvPicPr/>
                   </pic:nvPicPr>
                   <pic:blipFill>
-                    <a:blip r:embed="rId6"/>
+                    <a:blip r:embed="rId8"/>
                     <a:stretch>
                       <a:fillRect/>
                     </a:stretch>
@@ -135,69 +301,136 @@
     <w:p>
       <w:r>
         <w:drawing>
-          <wp:inline distT="0" distB="0" distL="0" distR="0" wp14:anchorId="47D0EF73" wp14:editId="2B08DF2B">
-            <wp:extent cx="5943600" cy="2330450"/>
+          <wp:inline distT="0" distB="0" distL="0" distR="0" wp14:anchorId="6AE22E2B" wp14:editId="245620DB">
+            <wp:extent cx="5943600" cy="2256790"/>
             <wp:effectExtent l="0" t="0" r="0" b="0"/>
-            <wp:docPr id="4" name="Picture 4" descr="Table&#10;&#10;Description automatically generated"/>
-            <wp:cNvGraphicFramePr>
-              <a:graphicFrameLocks xmlns:a="http://schemas.openxmlformats.org/drawingml/2006/main" noChangeAspect="1"/>
-            </wp:cNvGraphicFramePr>
-            <a:graphic xmlns:a="http://schemas.openxmlformats.org/drawingml/2006/main">
-              <a:graphicData uri="http://schemas.openxmlformats.org/drawingml/2006/picture">
-                <pic:pic xmlns:pic="http://schemas.openxmlformats.org/drawingml/2006/picture">
-                  <pic:nvPicPr>
-                    <pic:cNvPr id="4" name="Picture 4" descr="Table&#10;&#10;Description automatically generated"/>
-                    <pic:cNvPicPr/>
-                  </pic:nvPicPr>
-                  <pic:blipFill>
-                    <a:blip r:embed="rId7"/>
-                    <a:stretch>
-                      <a:fillRect/>
-                    </a:stretch>
-                  </pic:blipFill>
-                  <pic:spPr>
-                    <a:xfrm>
-                      <a:off x="0" y="0"/>
-                      <a:ext cx="5943600" cy="2330450"/>
-                    </a:xfrm>
-                    <a:prstGeom prst="rect">
-                      <a:avLst/>
-                    </a:prstGeom>
-                  </pic:spPr>
-                </pic:pic>
-              </a:graphicData>
-            </a:graphic>
-          </wp:inline>
-        </w:drawing>
-      </w:r>
-    </w:p>
-    <w:p>
-      <w:r>
-        <w:t xml:space="preserve">The Between-Class Variance of Versicolor being so low seems </w:t>
-      </w:r>
-      <w:r>
-        <w:t xml:space="preserve">alarming. This seems to say that Versicolor is not very different than the other two and therefore </w:t>
-      </w:r>
-      <w:r>
-        <w:t>difficult to classify</w:t>
-      </w:r>
-      <w:r>
-        <w:t>. I will bring up IID now because this seems to be the first place where it comes into question.</w:t>
-      </w:r>
-      <w:r>
-        <w:t xml:space="preserve"> Some of the Within-Class Variances being bigger than that Between-Class Variance </w:t>
-      </w:r>
-      <w:r>
-        <w:t>makes it seem like you will have a harder time telling different Versicolors apart than</w:t>
-      </w:r>
-      <w:r>
-        <w:t xml:space="preserve"> telling it from other classes.</w:t>
-      </w:r>
-    </w:p>
-    <w:p/>
-    <w:p>
+            <wp:docPr id="24" name="Picture 24" descr="Table&#10;&#10;Description automatically generated"/>
+            <wp:cNvGraphicFramePr>
+              <a:graphicFrameLocks xmlns:a="http://schemas.openxmlformats.org/drawingml/2006/main" noChangeAspect="1"/>
+            </wp:cNvGraphicFramePr>
+            <a:graphic xmlns:a="http://schemas.openxmlformats.org/drawingml/2006/main">
+              <a:graphicData uri="http://schemas.openxmlformats.org/drawingml/2006/picture">
+                <pic:pic xmlns:pic="http://schemas.openxmlformats.org/drawingml/2006/picture">
+                  <pic:nvPicPr>
+                    <pic:cNvPr id="24" name="Picture 24" descr="Table&#10;&#10;Description automatically generated"/>
+                    <pic:cNvPicPr/>
+                  </pic:nvPicPr>
+                  <pic:blipFill>
+                    <a:blip r:embed="rId9"/>
+                    <a:stretch>
+                      <a:fillRect/>
+                    </a:stretch>
+                  </pic:blipFill>
+                  <pic:spPr>
+                    <a:xfrm>
+                      <a:off x="0" y="0"/>
+                      <a:ext cx="5943600" cy="2256790"/>
+                    </a:xfrm>
+                    <a:prstGeom prst="rect">
+                      <a:avLst/>
+                    </a:prstGeom>
+                  </pic:spPr>
+                </pic:pic>
+              </a:graphicData>
+            </a:graphic>
+          </wp:inline>
+        </w:drawing>
+      </w:r>
+    </w:p>
+    <w:p>
+      <w:r>
+        <w:t>The sepal</w:t>
+      </w:r>
+      <w:r>
+        <w:t xml:space="preserve"> size is actually bigger than the petal size</w:t>
+      </w:r>
+      <w:r>
+        <w:t xml:space="preserve"> which is interesting and matches up with the pictures of the Irises that I’ve seen</w:t>
+      </w:r>
+      <w:r>
+        <w:t xml:space="preserve"> so that makes sense. </w:t>
+      </w:r>
+      <w:r>
+        <w:t>The variance being so low for some measurements seems bad becau</w:t>
+      </w:r>
+      <w:r>
+        <w:t>se the less variance there is in general the hard</w:t>
+      </w:r>
+      <w:r>
+        <w:t xml:space="preserve">er it is to tell things apart logically. Especially sepal width has very low variance, but petal length has very high variance so that seems good. </w:t>
+      </w:r>
+      <w:r>
+        <w:t>The within-class variance</w:t>
+      </w:r>
+      <w:r>
+        <w:t xml:space="preserve"> </w:t>
+      </w:r>
+      <w:r>
+        <w:t>being small also seems like a good thing because that implies that there is a small</w:t>
+      </w:r>
+      <w:r>
+        <w:t>er</w:t>
+      </w:r>
+      <w:r>
+        <w:t xml:space="preserve"> target to hit</w:t>
+      </w:r>
+      <w:r>
+        <w:t xml:space="preserve">, just like the larger between-class variances imply that there is </w:t>
+      </w:r>
+      <w:r>
+        <w:t xml:space="preserve">a lot of space between the targets. Especially with petal length the between-class variance is huge while the </w:t>
+      </w:r>
+      <w:r>
+        <w:t xml:space="preserve">in-class </w:t>
+      </w:r>
       <w:r>
         <w:lastRenderedPageBreak/>
+        <w:t xml:space="preserve">variance is very small that should make a great predictor. On the other hand, the within-class variance being higher than the between-class variance for sepal width </w:t>
+      </w:r>
+      <w:r>
+        <w:t>means that there is more difference within a class than between them and therefore it will be impossible to tell them apart with that metric.</w:t>
+      </w:r>
+      <w:r>
+        <w:t xml:space="preserve"> It seems that you want the </w:t>
+      </w:r>
+      <w:r>
+        <w:t>between-class variance to be big, the in-class variance to be small, and the difference between them to be big.</w:t>
+      </w:r>
+    </w:p>
+    <w:p/>
+    <w:p/>
+    <w:p/>
+    <w:p/>
+    <w:p/>
+    <w:p/>
+    <w:p/>
+    <w:p/>
+    <w:p/>
+    <w:p/>
+    <w:p/>
+    <w:p/>
+    <w:p/>
+    <w:p/>
+    <w:p/>
+    <w:p/>
+    <w:p/>
+    <w:p/>
+    <w:p/>
+    <w:p/>
+    <w:p/>
+    <w:p/>
+    <w:p/>
+    <w:p/>
+    <w:p/>
+    <w:p/>
+    <w:p/>
+    <w:p/>
+    <w:p/>
+    <w:p>
+      <w:r>
+        <w:rPr>
+          <w:noProof/>
+        </w:rPr>
         <w:drawing>
           <wp:inline distT="0" distB="0" distL="0" distR="0" wp14:anchorId="700B3567" wp14:editId="5CE960DD">
             <wp:extent cx="5943600" cy="429895"/>
@@ -214,7 +447,7 @@
                     <pic:cNvPicPr/>
                   </pic:nvPicPr>
                   <pic:blipFill>
-                    <a:blip r:embed="rId8"/>
+                    <a:blip r:embed="rId10"/>
                     <a:stretch>
                       <a:fillRect/>
                     </a:stretch>
@@ -261,11 +494,14 @@
         <w:t xml:space="preserve"> my earlier </w:t>
       </w:r>
       <w:r>
-        <w:t xml:space="preserve">observations. </w:t>
-      </w:r>
-    </w:p>
-    <w:p>
-      <w:r>
+        <w:t>observations.</w:t>
+      </w:r>
+    </w:p>
+    <w:p>
+      <w:r>
+        <w:rPr>
+          <w:noProof/>
+        </w:rPr>
         <w:drawing>
           <wp:inline distT="0" distB="0" distL="0" distR="0" wp14:anchorId="5B999ACB" wp14:editId="2ED43C9B">
             <wp:extent cx="2279650" cy="1862455"/>
@@ -282,7 +518,7 @@
                     <pic:cNvPicPr/>
                   </pic:nvPicPr>
                   <pic:blipFill>
-                    <a:blip r:embed="rId9" cstate="print">
+                    <a:blip r:embed="rId11" cstate="print">
                       <a:extLst>
                         <a:ext uri="{28A0092B-C50C-407E-A947-70E740481C1C}">
                           <a14:useLocalDpi xmlns:a14="http://schemas.microsoft.com/office/drawing/2010/main" val="0"/>
@@ -311,6 +547,17 @@
     </w:p>
     <w:p>
       <w:r>
+        <w:t>Petal length and class are also highly correlated</w:t>
+      </w:r>
+      <w:r>
+        <w:t xml:space="preserve"> so it seems that will be our greatest predictor as shown before with variances. Class and sepal width are also very lowly correlated.</w:t>
+      </w:r>
+    </w:p>
+    <w:p>
+      <w:r>
+        <w:rPr>
+          <w:noProof/>
+        </w:rPr>
         <w:drawing>
           <wp:inline distT="0" distB="0" distL="0" distR="0" wp14:anchorId="2C03905E" wp14:editId="56CED9D4">
             <wp:extent cx="5943600" cy="426720"/>
@@ -327,7 +574,7 @@
                     <pic:cNvPicPr/>
                   </pic:nvPicPr>
                   <pic:blipFill>
-                    <a:blip r:embed="rId10"/>
+                    <a:blip r:embed="rId12"/>
                     <a:stretch>
                       <a:fillRect/>
                     </a:stretch>
@@ -359,11 +606,23 @@
         <w:t xml:space="preserve"> and expect some misclassification from Least Squares.</w:t>
       </w:r>
       <w:r>
-        <w:t xml:space="preserve"> Petal Length and Petal Width appear linearly separable between Setosa and Versicolor although not with Virginica and Versicolor.</w:t>
-      </w:r>
-    </w:p>
-    <w:p>
-      <w:r>
+        <w:t xml:space="preserve"> Petal Length and Petal Width appear linearly separable between </w:t>
+      </w:r>
+      <w:proofErr w:type="spellStart"/>
+      <w:r>
+        <w:t>Setosa</w:t>
+      </w:r>
+      <w:proofErr w:type="spellEnd"/>
+      <w:r>
+        <w:t xml:space="preserve"> and Versicolor although not with Virginica and Versicolor.</w:t>
+      </w:r>
+    </w:p>
+    <w:p>
+      <w:r>
+        <w:rPr>
+          <w:noProof/>
+        </w:rPr>
+        <w:lastRenderedPageBreak/>
         <w:drawing>
           <wp:inline distT="0" distB="0" distL="0" distR="0" wp14:anchorId="1F5A3D2B" wp14:editId="0D2C467D">
             <wp:extent cx="4542312" cy="3021899"/>
@@ -380,7 +639,7 @@
                     <pic:cNvPicPr/>
                   </pic:nvPicPr>
                   <pic:blipFill>
-                    <a:blip r:embed="rId11"/>
+                    <a:blip r:embed="rId13"/>
                     <a:stretch>
                       <a:fillRect/>
                     </a:stretch>
@@ -403,7 +662,9 @@
     </w:p>
     <w:p>
       <w:r>
-        <w:lastRenderedPageBreak/>
+        <w:rPr>
+          <w:noProof/>
+        </w:rPr>
         <w:drawing>
           <wp:inline distT="0" distB="0" distL="0" distR="0" wp14:anchorId="1B16C11E" wp14:editId="1FCC25BB">
             <wp:extent cx="5943600" cy="1670685"/>
@@ -420,7 +681,7 @@
                     <pic:cNvPicPr/>
                   </pic:nvPicPr>
                   <pic:blipFill>
-                    <a:blip r:embed="rId12"/>
+                    <a:blip r:embed="rId14"/>
                     <a:stretch>
                       <a:fillRect/>
                     </a:stretch>
@@ -443,6 +704,9 @@
     </w:p>
     <w:p>
       <w:r>
+        <w:rPr>
+          <w:noProof/>
+        </w:rPr>
         <w:drawing>
           <wp:inline distT="0" distB="0" distL="0" distR="0" wp14:anchorId="18A9069A" wp14:editId="7DDA4B3E">
             <wp:extent cx="5943600" cy="172085"/>
@@ -459,7 +723,7 @@
                     <pic:cNvPicPr/>
                   </pic:nvPicPr>
                   <pic:blipFill>
-                    <a:blip r:embed="rId13"/>
+                    <a:blip r:embed="rId15"/>
                     <a:stretch>
                       <a:fillRect/>
                     </a:stretch>
@@ -490,6 +754,9 @@
     </w:p>
     <w:p>
       <w:r>
+        <w:rPr>
+          <w:noProof/>
+        </w:rPr>
         <w:drawing>
           <wp:inline distT="0" distB="0" distL="0" distR="0" wp14:anchorId="40935875" wp14:editId="6FB544D6">
             <wp:extent cx="2695951" cy="2105319"/>
@@ -506,7 +773,7 @@
                     <pic:cNvPicPr/>
                   </pic:nvPicPr>
                   <pic:blipFill>
-                    <a:blip r:embed="rId14"/>
+                    <a:blip r:embed="rId16"/>
                     <a:stretch>
                       <a:fillRect/>
                     </a:stretch>
@@ -529,6 +796,9 @@
     </w:p>
     <w:p>
       <w:r>
+        <w:rPr>
+          <w:noProof/>
+        </w:rPr>
         <w:drawing>
           <wp:inline distT="0" distB="0" distL="0" distR="0" wp14:anchorId="5E2DD3DE" wp14:editId="6C6FE38E">
             <wp:extent cx="5943600" cy="193675"/>
@@ -545,7 +815,7 @@
                     <pic:cNvPicPr/>
                   </pic:nvPicPr>
                   <pic:blipFill>
-                    <a:blip r:embed="rId15"/>
+                    <a:blip r:embed="rId17"/>
                     <a:stretch>
                       <a:fillRect/>
                     </a:stretch>
@@ -576,6 +846,10 @@
     </w:p>
     <w:p>
       <w:r>
+        <w:rPr>
+          <w:noProof/>
+        </w:rPr>
+        <w:lastRenderedPageBreak/>
         <w:drawing>
           <wp:inline distT="0" distB="0" distL="0" distR="0" wp14:anchorId="5CFC0665" wp14:editId="4B8E498D">
             <wp:extent cx="2876951" cy="1428949"/>
@@ -592,7 +866,7 @@
                     <pic:cNvPicPr/>
                   </pic:nvPicPr>
                   <pic:blipFill>
-                    <a:blip r:embed="rId16"/>
+                    <a:blip r:embed="rId18"/>
                     <a:stretch>
                       <a:fillRect/>
                     </a:stretch>
@@ -613,6 +887,9 @@
         </w:drawing>
       </w:r>
       <w:r>
+        <w:rPr>
+          <w:noProof/>
+        </w:rPr>
         <w:drawing>
           <wp:inline distT="0" distB="0" distL="0" distR="0" wp14:anchorId="3C4FD72A" wp14:editId="1B01279D">
             <wp:extent cx="2891870" cy="2214748"/>
@@ -629,7 +906,7 @@
                     <pic:cNvPicPr/>
                   </pic:nvPicPr>
                   <pic:blipFill>
-                    <a:blip r:embed="rId17"/>
+                    <a:blip r:embed="rId19"/>
                     <a:stretch>
                       <a:fillRect/>
                     </a:stretch>
@@ -654,7 +931,9 @@
     <w:p/>
     <w:p>
       <w:r>
-        <w:lastRenderedPageBreak/>
+        <w:rPr>
+          <w:noProof/>
+        </w:rPr>
         <w:drawing>
           <wp:inline distT="0" distB="0" distL="0" distR="0" wp14:anchorId="763D116D" wp14:editId="59ECE530">
             <wp:extent cx="5943600" cy="158750"/>
@@ -671,7 +950,7 @@
                     <pic:cNvPicPr/>
                   </pic:nvPicPr>
                   <pic:blipFill>
-                    <a:blip r:embed="rId18"/>
+                    <a:blip r:embed="rId20"/>
                     <a:stretch>
                       <a:fillRect/>
                     </a:stretch>
@@ -705,6 +984,9 @@
     </w:p>
     <w:p>
       <w:r>
+        <w:rPr>
+          <w:noProof/>
+        </w:rPr>
         <w:drawing>
           <wp:inline distT="0" distB="0" distL="0" distR="0" wp14:anchorId="5CD11307" wp14:editId="5BD3ECC7">
             <wp:extent cx="2676899" cy="2067213"/>
@@ -721,7 +1003,7 @@
                     <pic:cNvPicPr/>
                   </pic:nvPicPr>
                   <pic:blipFill>
-                    <a:blip r:embed="rId19"/>
+                    <a:blip r:embed="rId21"/>
                     <a:stretch>
                       <a:fillRect/>
                     </a:stretch>
@@ -744,6 +1026,9 @@
     </w:p>
     <w:p>
       <w:r>
+        <w:rPr>
+          <w:noProof/>
+        </w:rPr>
         <w:drawing>
           <wp:inline distT="0" distB="0" distL="0" distR="0" wp14:anchorId="26A33F87" wp14:editId="7032B180">
             <wp:extent cx="5943600" cy="176530"/>
@@ -760,7 +1045,7 @@
                     <pic:cNvPicPr/>
                   </pic:nvPicPr>
                   <pic:blipFill>
-                    <a:blip r:embed="rId20"/>
+                    <a:blip r:embed="rId22"/>
                     <a:stretch>
                       <a:fillRect/>
                     </a:stretch>
@@ -800,9 +1085,16 @@
       <w:r>
         <w:t>.</w:t>
       </w:r>
-    </w:p>
-    <w:p>
-      <w:r>
+      <w:r>
+        <w:t xml:space="preserve"> You can see with the second plot I did below it where I moved the decision boundary 0.3 that the misclassifications went down and you can see visually that it’s a better decision boundary there.</w:t>
+      </w:r>
+    </w:p>
+    <w:p>
+      <w:r>
+        <w:rPr>
+          <w:noProof/>
+        </w:rPr>
+        <w:lastRenderedPageBreak/>
         <w:drawing>
           <wp:inline distT="0" distB="0" distL="0" distR="0" wp14:anchorId="145D767F" wp14:editId="6097902B">
             <wp:extent cx="2905530" cy="1933845"/>
@@ -819,7 +1111,7 @@
                     <pic:cNvPicPr/>
                   </pic:nvPicPr>
                   <pic:blipFill>
-                    <a:blip r:embed="rId21"/>
+                    <a:blip r:embed="rId23"/>
                     <a:stretch>
                       <a:fillRect/>
                     </a:stretch>
@@ -840,6 +1132,9 @@
         </w:drawing>
       </w:r>
       <w:r>
+        <w:rPr>
+          <w:noProof/>
+        </w:rPr>
         <w:drawing>
           <wp:inline distT="0" distB="0" distL="0" distR="0" wp14:anchorId="0BE82C48" wp14:editId="24B31818">
             <wp:extent cx="2912779" cy="2268187"/>
@@ -856,7 +1151,7 @@
                     <pic:cNvPicPr/>
                   </pic:nvPicPr>
                   <pic:blipFill>
-                    <a:blip r:embed="rId22"/>
+                    <a:blip r:embed="rId24"/>
                     <a:stretch>
                       <a:fillRect/>
                     </a:stretch>
@@ -879,6 +1174,86 @@
     </w:p>
     <w:p>
       <w:r>
+        <w:drawing>
+          <wp:inline distT="0" distB="0" distL="0" distR="0" wp14:anchorId="1F53A697" wp14:editId="4A17CF49">
+            <wp:extent cx="2883096" cy="1246909"/>
+            <wp:effectExtent l="0" t="0" r="0" b="0"/>
+            <wp:docPr id="26" name="Picture 26" descr="Text&#10;&#10;Description automatically generated"/>
+            <wp:cNvGraphicFramePr>
+              <a:graphicFrameLocks xmlns:a="http://schemas.openxmlformats.org/drawingml/2006/main" noChangeAspect="1"/>
+            </wp:cNvGraphicFramePr>
+            <a:graphic xmlns:a="http://schemas.openxmlformats.org/drawingml/2006/main">
+              <a:graphicData uri="http://schemas.openxmlformats.org/drawingml/2006/picture">
+                <pic:pic xmlns:pic="http://schemas.openxmlformats.org/drawingml/2006/picture">
+                  <pic:nvPicPr>
+                    <pic:cNvPr id="26" name="Picture 26" descr="Text&#10;&#10;Description automatically generated"/>
+                    <pic:cNvPicPr/>
+                  </pic:nvPicPr>
+                  <pic:blipFill>
+                    <a:blip r:embed="rId25"/>
+                    <a:stretch>
+                      <a:fillRect/>
+                    </a:stretch>
+                  </pic:blipFill>
+                  <pic:spPr>
+                    <a:xfrm>
+                      <a:off x="0" y="0"/>
+                      <a:ext cx="2891874" cy="1250705"/>
+                    </a:xfrm>
+                    <a:prstGeom prst="rect">
+                      <a:avLst/>
+                    </a:prstGeom>
+                  </pic:spPr>
+                </pic:pic>
+              </a:graphicData>
+            </a:graphic>
+          </wp:inline>
+        </w:drawing>
+      </w:r>
+      <w:r>
+        <w:drawing>
+          <wp:inline distT="0" distB="0" distL="0" distR="0" wp14:anchorId="196A38AB" wp14:editId="3780E732">
+            <wp:extent cx="2814452" cy="2250171"/>
+            <wp:effectExtent l="0" t="0" r="5080" b="0"/>
+            <wp:docPr id="25" name="Picture 25" descr="Chart, scatter chart&#10;&#10;Description automatically generated"/>
+            <wp:cNvGraphicFramePr>
+              <a:graphicFrameLocks xmlns:a="http://schemas.openxmlformats.org/drawingml/2006/main" noChangeAspect="1"/>
+            </wp:cNvGraphicFramePr>
+            <a:graphic xmlns:a="http://schemas.openxmlformats.org/drawingml/2006/main">
+              <a:graphicData uri="http://schemas.openxmlformats.org/drawingml/2006/picture">
+                <pic:pic xmlns:pic="http://schemas.openxmlformats.org/drawingml/2006/picture">
+                  <pic:nvPicPr>
+                    <pic:cNvPr id="25" name="Picture 25" descr="Chart, scatter chart&#10;&#10;Description automatically generated"/>
+                    <pic:cNvPicPr/>
+                  </pic:nvPicPr>
+                  <pic:blipFill>
+                    <a:blip r:embed="rId26"/>
+                    <a:stretch>
+                      <a:fillRect/>
+                    </a:stretch>
+                  </pic:blipFill>
+                  <pic:spPr>
+                    <a:xfrm>
+                      <a:off x="0" y="0"/>
+                      <a:ext cx="2984867" cy="2386419"/>
+                    </a:xfrm>
+                    <a:prstGeom prst="rect">
+                      <a:avLst/>
+                    </a:prstGeom>
+                  </pic:spPr>
+                </pic:pic>
+              </a:graphicData>
+            </a:graphic>
+          </wp:inline>
+        </w:drawing>
+      </w:r>
+    </w:p>
+    <w:p/>
+    <w:p>
+      <w:r>
+        <w:rPr>
+          <w:noProof/>
+        </w:rPr>
         <w:drawing>
           <wp:inline distT="0" distB="0" distL="0" distR="0" wp14:anchorId="57EB2DFB" wp14:editId="39A62334">
             <wp:extent cx="5943600" cy="175895"/>
@@ -895,7 +1270,7 @@
                     <pic:cNvPicPr/>
                   </pic:nvPicPr>
                   <pic:blipFill>
-                    <a:blip r:embed="rId23"/>
+                    <a:blip r:embed="rId27"/>
                     <a:stretch>
                       <a:fillRect/>
                     </a:stretch>
@@ -929,7 +1304,9 @@
     </w:p>
     <w:p>
       <w:r>
-        <w:lastRenderedPageBreak/>
+        <w:rPr>
+          <w:noProof/>
+        </w:rPr>
         <w:drawing>
           <wp:inline distT="0" distB="0" distL="0" distR="0" wp14:anchorId="43BBF33C" wp14:editId="57B7F25B">
             <wp:extent cx="2755075" cy="600731"/>
@@ -946,7 +1323,7 @@
                     <pic:cNvPicPr/>
                   </pic:nvPicPr>
                   <pic:blipFill>
-                    <a:blip r:embed="rId24"/>
+                    <a:blip r:embed="rId28"/>
                     <a:stretch>
                       <a:fillRect/>
                     </a:stretch>
@@ -967,6 +1344,9 @@
         </w:drawing>
       </w:r>
       <w:r>
+        <w:rPr>
+          <w:noProof/>
+        </w:rPr>
         <w:drawing>
           <wp:inline distT="0" distB="0" distL="0" distR="0" wp14:anchorId="4E8831E9" wp14:editId="23C48FDF">
             <wp:extent cx="3141713" cy="1876301"/>
@@ -983,7 +1363,7 @@
                     <pic:cNvPicPr/>
                   </pic:nvPicPr>
                   <pic:blipFill>
-                    <a:blip r:embed="rId25"/>
+                    <a:blip r:embed="rId29"/>
                     <a:stretch>
                       <a:fillRect/>
                     </a:stretch>
@@ -1258,6 +1638,7 @@
     <w:lsdException w:name="HTML Sample" w:semiHidden="1" w:unhideWhenUsed="1"/>
     <w:lsdException w:name="HTML Typewriter" w:semiHidden="1" w:unhideWhenUsed="1"/>
     <w:lsdException w:name="HTML Variable" w:semiHidden="1" w:unhideWhenUsed="1"/>
+    <w:lsdException w:name="Normal Table" w:semiHidden="1" w:unhideWhenUsed="1"/>
     <w:lsdException w:name="annotation subject" w:semiHidden="1" w:unhideWhenUsed="1"/>
     <w:lsdException w:name="No List" w:semiHidden="1" w:unhideWhenUsed="1"/>
     <w:lsdException w:name="Outline List 1" w:semiHidden="1" w:unhideWhenUsed="1"/>
@@ -1304,8 +1685,10 @@
     <w:lsdException w:name="Table Subtle 2" w:semiHidden="1" w:unhideWhenUsed="1"/>
     <w:lsdException w:name="Table Web 1" w:semiHidden="1" w:unhideWhenUsed="1"/>
     <w:lsdException w:name="Table Web 2" w:semiHidden="1" w:unhideWhenUsed="1"/>
+    <w:lsdException w:name="Table Web 3" w:semiHidden="1" w:unhideWhenUsed="1"/>
     <w:lsdException w:name="Balloon Text" w:semiHidden="1" w:unhideWhenUsed="1"/>
     <w:lsdException w:name="Table Grid" w:uiPriority="39"/>
+    <w:lsdException w:name="Table Theme" w:semiHidden="1" w:unhideWhenUsed="1"/>
     <w:lsdException w:name="Placeholder Text" w:semiHidden="1"/>
     <w:lsdException w:name="No Spacing" w:uiPriority="1" w:qFormat="1"/>
     <w:lsdException w:name="Light Shading" w:uiPriority="60"/>

</xml_diff>